<commit_message>
Add ASP.NET Deployment lab
</commit_message>
<xml_diff>
--- a/Labs/2. ASP.NET-Identity.docx
+++ b/Labs/2. ASP.NET-Identity.docx
@@ -45,7 +45,15 @@
         <w:t xml:space="preserve">Your task is to </w:t>
       </w:r>
       <w:r>
-        <w:t xml:space="preserve">implement a MVC application </w:t>
+        <w:t xml:space="preserve">implement </w:t>
+      </w:r>
+      <w:proofErr w:type="gramStart"/>
+      <w:r>
+        <w:t>a</w:t>
+      </w:r>
+      <w:proofErr w:type="gramEnd"/>
+      <w:r>
+        <w:t xml:space="preserve"> MVC application </w:t>
       </w:r>
       <w:r>
         <w:t>holding</w:t>
@@ -657,11 +665,23 @@
           <w:rPr>
             <w:rStyle w:val="Hyperlink"/>
           </w:rPr>
-          <w:t>https://www.c-sharpcorner.com/article/create-identity-in-simple-ways-using-asp-net-mvc-5/</w:t>
+          <w:t>https://www.c-sharpcorner.com/article/create-</w:t>
+        </w:r>
+        <w:bookmarkStart w:id="0" w:name="_GoBack"/>
+        <w:bookmarkEnd w:id="0"/>
+        <w:r>
+          <w:rPr>
+            <w:rStyle w:val="Hyperlink"/>
+          </w:rPr>
+          <w:t>i</w:t>
+        </w:r>
+        <w:r>
+          <w:rPr>
+            <w:rStyle w:val="Hyperlink"/>
+          </w:rPr>
+          <w:t>dentity-in-simple-ways-using-asp-net-mvc-5/</w:t>
         </w:r>
       </w:hyperlink>
-      <w:bookmarkStart w:id="0" w:name="_GoBack"/>
-      <w:bookmarkEnd w:id="0"/>
     </w:p>
     <w:p/>
     <w:sectPr>
@@ -1155,7 +1175,7 @@
         </mc:Choice>
         <mc:Fallback>
           <w:pict>
-            <v:line w14:anchorId="0469B204" id="Straight Connector 1" o:spid="_x0000_s1026" style="position:absolute;flip:y;z-index:251662336;visibility:visible;mso-wrap-style:square;mso-width-percent:0;mso-height-percent:0;mso-wrap-distance-left:9pt;mso-wrap-distance-top:0;mso-wrap-distance-right:9pt;mso-wrap-distance-bottom:0;mso-position-horizontal:absolute;mso-position-horizontal-relative:text;mso-position-vertical:absolute;mso-position-vertical-relative:text;mso-width-percent:0;mso-height-percent:0;mso-width-relative:margin;mso-height-relative:margin" from="-.35pt,11.2pt" to="520.45pt,11.2pt" o:gfxdata="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" strokecolor="#f37123" strokeweight="1pt">
+            <v:line w14:anchorId="43855A3F" id="Straight Connector 1" o:spid="_x0000_s1026" style="position:absolute;flip:y;z-index:251662336;visibility:visible;mso-wrap-style:square;mso-width-percent:0;mso-height-percent:0;mso-wrap-distance-left:9pt;mso-wrap-distance-top:0;mso-wrap-distance-right:9pt;mso-wrap-distance-bottom:0;mso-position-horizontal:absolute;mso-position-horizontal-relative:text;mso-position-vertical:absolute;mso-position-vertical-relative:text;mso-width-percent:0;mso-height-percent:0;mso-width-relative:margin;mso-height-relative:margin" from="-.35pt,11.2pt" to="520.45pt,11.2pt" o:gfxdata="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" strokecolor="#f37123" strokeweight="1pt">
               <v:stroke endcap="round"/>
             </v:line>
           </w:pict>
@@ -2992,7 +3012,7 @@
       <w:lvlText w:val="Problem %1."/>
       <w:lvlJc w:val="left"/>
       <w:pPr>
-        <w:ind w:left="4330" w:hanging="360"/>
+        <w:ind w:left="6390" w:hanging="360"/>
       </w:pPr>
       <w:rPr>
         <w:rFonts w:hint="default"/>
@@ -3004,7 +3024,7 @@
       <w:lvlText w:val="%2."/>
       <w:lvlJc w:val="left"/>
       <w:pPr>
-        <w:ind w:left="5050" w:hanging="360"/>
+        <w:ind w:left="7110" w:hanging="360"/>
       </w:pPr>
     </w:lvl>
     <w:lvl w:ilvl="2" w:tplc="0409001B" w:tentative="1">
@@ -3013,7 +3033,7 @@
       <w:lvlText w:val="%3."/>
       <w:lvlJc w:val="right"/>
       <w:pPr>
-        <w:ind w:left="5770" w:hanging="180"/>
+        <w:ind w:left="7830" w:hanging="180"/>
       </w:pPr>
     </w:lvl>
     <w:lvl w:ilvl="3" w:tplc="0409000F" w:tentative="1">
@@ -3022,7 +3042,7 @@
       <w:lvlText w:val="%4."/>
       <w:lvlJc w:val="left"/>
       <w:pPr>
-        <w:ind w:left="6490" w:hanging="360"/>
+        <w:ind w:left="8550" w:hanging="360"/>
       </w:pPr>
     </w:lvl>
     <w:lvl w:ilvl="4" w:tplc="04090019" w:tentative="1">
@@ -3031,7 +3051,7 @@
       <w:lvlText w:val="%5."/>
       <w:lvlJc w:val="left"/>
       <w:pPr>
-        <w:ind w:left="7210" w:hanging="360"/>
+        <w:ind w:left="9270" w:hanging="360"/>
       </w:pPr>
     </w:lvl>
     <w:lvl w:ilvl="5" w:tplc="0409001B" w:tentative="1">
@@ -3040,7 +3060,7 @@
       <w:lvlText w:val="%6."/>
       <w:lvlJc w:val="right"/>
       <w:pPr>
-        <w:ind w:left="7930" w:hanging="180"/>
+        <w:ind w:left="9990" w:hanging="180"/>
       </w:pPr>
     </w:lvl>
     <w:lvl w:ilvl="6" w:tplc="0409000F" w:tentative="1">
@@ -3049,7 +3069,7 @@
       <w:lvlText w:val="%7."/>
       <w:lvlJc w:val="left"/>
       <w:pPr>
-        <w:ind w:left="8650" w:hanging="360"/>
+        <w:ind w:left="10710" w:hanging="360"/>
       </w:pPr>
     </w:lvl>
     <w:lvl w:ilvl="7" w:tplc="04090019" w:tentative="1">
@@ -3058,7 +3078,7 @@
       <w:lvlText w:val="%8."/>
       <w:lvlJc w:val="left"/>
       <w:pPr>
-        <w:ind w:left="9370" w:hanging="360"/>
+        <w:ind w:left="11430" w:hanging="360"/>
       </w:pPr>
     </w:lvl>
     <w:lvl w:ilvl="8" w:tplc="0409001B" w:tentative="1">
@@ -3067,7 +3087,7 @@
       <w:lvlText w:val="%9."/>
       <w:lvlJc w:val="right"/>
       <w:pPr>
-        <w:ind w:left="10090" w:hanging="180"/>
+        <w:ind w:left="12150" w:hanging="180"/>
       </w:pPr>
     </w:lvl>
   </w:abstractNum>
@@ -6717,7 +6737,7 @@
       </w:pPr>
     </w:pPrDefault>
   </w:docDefaults>
-  <w:latentStyles w:defLockedState="0" w:defUIPriority="99" w:defSemiHidden="0" w:defUnhideWhenUsed="0" w:defQFormat="0" w:count="377">
+  <w:latentStyles w:defLockedState="0" w:defUIPriority="99" w:defSemiHidden="0" w:defUnhideWhenUsed="0" w:defQFormat="0" w:count="376">
     <w:lsdException w:name="Normal" w:uiPriority="0" w:qFormat="1"/>
     <w:lsdException w:name="heading 1" w:uiPriority="9" w:qFormat="1"/>
     <w:lsdException w:name="heading 2" w:semiHidden="1" w:uiPriority="9" w:unhideWhenUsed="1" w:qFormat="1"/>
@@ -6865,8 +6885,11 @@
     <w:lsdException w:name="Table 3D effects 3" w:semiHidden="1" w:unhideWhenUsed="1"/>
     <w:lsdException w:name="Table Contemporary" w:semiHidden="1" w:unhideWhenUsed="1"/>
     <w:lsdException w:name="Table Elegant" w:semiHidden="1" w:unhideWhenUsed="1"/>
+    <w:lsdException w:name="Table Professional" w:semiHidden="1" w:unhideWhenUsed="1"/>
     <w:lsdException w:name="Table Subtle 1" w:semiHidden="1" w:unhideWhenUsed="1"/>
     <w:lsdException w:name="Table Subtle 2" w:semiHidden="1" w:unhideWhenUsed="1"/>
+    <w:lsdException w:name="Table Web 1" w:semiHidden="1" w:unhideWhenUsed="1"/>
+    <w:lsdException w:name="Table Web 2" w:semiHidden="1" w:unhideWhenUsed="1"/>
     <w:lsdException w:name="Table Web 3" w:semiHidden="1" w:unhideWhenUsed="1"/>
     <w:lsdException w:name="Balloon Text" w:semiHidden="1" w:unhideWhenUsed="1"/>
     <w:lsdException w:name="Table Grid" w:uiPriority="59"/>
@@ -7091,7 +7114,6 @@
     <w:lsdException w:name="Hashtag" w:semiHidden="1" w:unhideWhenUsed="1"/>
     <w:lsdException w:name="Unresolved Mention" w:semiHidden="1" w:unhideWhenUsed="1"/>
     <w:lsdException w:name="Smart Link" w:semiHidden="1" w:unhideWhenUsed="1"/>
-    <w:lsdException w:name="Smart Link Error" w:semiHidden="1" w:unhideWhenUsed="1"/>
   </w:latentStyles>
   <w:style w:type="paragraph" w:default="1" w:styleId="Normal">
     <w:name w:val="Normal"/>
@@ -7811,7 +7833,7 @@
 </file>
 
 <file path=customXml/itemProps1.xml><?xml version="1.0" encoding="utf-8"?>
-<ds:datastoreItem xmlns:ds="http://schemas.openxmlformats.org/officeDocument/2006/customXml" ds:itemID="{BF99FE9B-B119-407D-8EB1-3A74CCDCB6EF}">
+<ds:datastoreItem xmlns:ds="http://schemas.openxmlformats.org/officeDocument/2006/customXml" ds:itemID="{6066AC89-9294-4391-897B-DC4C8359BA1D}">
   <ds:schemaRefs>
     <ds:schemaRef ds:uri="http://schemas.openxmlformats.org/officeDocument/2006/bibliography"/>
   </ds:schemaRefs>

</xml_diff>